<commit_message>
Added the installshield folder to make things easier for generating the MSI file. Updated teh docs to show some details about the help file generation steps.
</commit_message>
<xml_diff>
--- a/Documentation/HelpFileDocumentation.docx
+++ b/Documentation/HelpFileDocumentation.docx
@@ -127,7 +127,7 @@
     </w:p>
     <w:p>
       <w:pPr>
-        <w:pStyle w:val="a3"/>
+        <w:pStyle w:val="ListParagraph"/>
         <w:numPr>
           <w:ilvl w:val="0"/>
           <w:numId w:val="1"/>
@@ -160,7 +160,7 @@
     </w:p>
     <w:p>
       <w:pPr>
-        <w:pStyle w:val="a3"/>
+        <w:pStyle w:val="ListParagraph"/>
         <w:ind w:left="360" w:firstLineChars="0" w:firstLine="0"/>
       </w:pPr>
       <w:r>
@@ -206,7 +206,7 @@
     </w:p>
     <w:p>
       <w:pPr>
-        <w:pStyle w:val="a3"/>
+        <w:pStyle w:val="ListParagraph"/>
         <w:ind w:left="360" w:firstLineChars="0" w:firstLine="0"/>
       </w:pPr>
       <w:r>
@@ -226,11 +226,8 @@
     </w:p>
     <w:p>
       <w:pPr>
-        <w:pStyle w:val="a3"/>
+        <w:pStyle w:val="ListParagraph"/>
         <w:ind w:left="360" w:firstLineChars="0" w:firstLine="0"/>
-        <w:rPr>
-          <w:rFonts w:hint="eastAsia"/>
-        </w:rPr>
       </w:pPr>
       <w:r>
         <w:t>Z:\TemcoSoftware\Dr.Explain</w:t>
@@ -238,7 +235,7 @@
     </w:p>
     <w:p>
       <w:pPr>
-        <w:pStyle w:val="a3"/>
+        <w:pStyle w:val="ListParagraph"/>
         <w:ind w:left="360" w:firstLineChars="0" w:firstLine="0"/>
       </w:pPr>
       <w:r>
@@ -294,8 +291,6 @@
           </wp:inline>
         </w:drawing>
       </w:r>
-      <w:bookmarkStart w:id="0" w:name="_GoBack"/>
-      <w:bookmarkEnd w:id="0"/>
     </w:p>
     <w:p>
       <w:pPr>
@@ -344,12 +339,15 @@
     </w:p>
     <w:p>
       <w:pPr>
-        <w:pStyle w:val="a3"/>
+        <w:pStyle w:val="ListParagraph"/>
         <w:numPr>
           <w:ilvl w:val="0"/>
           <w:numId w:val="1"/>
         </w:numPr>
         <w:ind w:firstLineChars="0"/>
+        <w:rPr>
+          <w:rFonts w:hint="eastAsia"/>
+        </w:rPr>
       </w:pPr>
       <w:r>
         <w:t>C</w:t>
@@ -393,7 +391,77 @@
     </w:p>
     <w:p>
       <w:pPr>
-        <w:pStyle w:val="a3"/>
+        <w:pStyle w:val="ListParagraph"/>
+        <w:ind w:left="360" w:firstLineChars="0" w:firstLine="0"/>
+        <w:rPr>
+          <w:rFonts w:hint="eastAsia"/>
+        </w:rPr>
+      </w:pPr>
+      <w:r>
+        <w:rPr>
+          <w:rFonts w:hint="eastAsia"/>
+        </w:rPr>
+        <w:t xml:space="preserve">These files have to be manually copied to the </w:t>
+      </w:r>
+      <w:r>
+        <w:t>‘</w:t>
+      </w:r>
+      <w:proofErr w:type="spellStart"/>
+      <w:r>
+        <w:rPr>
+          <w:rFonts w:hint="eastAsia"/>
+        </w:rPr>
+        <w:t>Installshield</w:t>
+      </w:r>
+      <w:proofErr w:type="spellEnd"/>
+      <w:r>
+        <w:t>’</w:t>
+      </w:r>
+      <w:r>
+        <w:rPr>
+          <w:rFonts w:hint="eastAsia"/>
+        </w:rPr>
+        <w:t xml:space="preserve"> folder which is here at </w:t>
+      </w:r>
+      <w:r>
+        <w:t>the</w:t>
+      </w:r>
+      <w:r>
+        <w:rPr>
+          <w:rFonts w:hint="eastAsia"/>
+        </w:rPr>
+        <w:t xml:space="preserve"> Temco office: </w:t>
+      </w:r>
+    </w:p>
+    <w:p>
+      <w:pPr>
+        <w:pStyle w:val="ListParagraph"/>
+        <w:ind w:left="360" w:firstLineChars="0" w:firstLine="0"/>
+        <w:rPr>
+          <w:rFonts w:hint="eastAsia"/>
+        </w:rPr>
+      </w:pPr>
+      <w:r>
+        <w:t>Z:\TemcoSoftware\T3000_Repo\T3000_Building_Automation_System\T3000InstallShield</w:t>
+      </w:r>
+    </w:p>
+    <w:p>
+      <w:pPr>
+        <w:pStyle w:val="ListParagraph"/>
+        <w:ind w:left="360" w:firstLineChars="0" w:firstLine="0"/>
+      </w:pPr>
+      <w:r>
+        <w:rPr>
+          <w:rFonts w:hint="eastAsia"/>
+        </w:rPr>
+        <w:t xml:space="preserve">This way, when the new MSI file is generated, it will also contain the updated help files. </w:t>
+      </w:r>
+      <w:bookmarkStart w:id="0" w:name="_GoBack"/>
+      <w:bookmarkEnd w:id="0"/>
+    </w:p>
+    <w:p>
+      <w:pPr>
+        <w:pStyle w:val="ListParagraph"/>
         <w:ind w:leftChars="171" w:left="359" w:firstLineChars="100" w:firstLine="210"/>
         <w:jc w:val="center"/>
       </w:pPr>
@@ -440,7 +508,7 @@
     </w:p>
     <w:p>
       <w:pPr>
-        <w:pStyle w:val="1"/>
+        <w:pStyle w:val="Heading1"/>
       </w:pPr>
       <w:proofErr w:type="gramStart"/>
       <w:r>
@@ -459,7 +527,7 @@
     </w:p>
     <w:p>
       <w:pPr>
-        <w:pStyle w:val="a3"/>
+        <w:pStyle w:val="ListParagraph"/>
         <w:numPr>
           <w:ilvl w:val="0"/>
           <w:numId w:val="1"/>
@@ -487,13 +555,13 @@
     </w:p>
     <w:p>
       <w:pPr>
-        <w:pStyle w:val="a3"/>
+        <w:pStyle w:val="ListParagraph"/>
         <w:ind w:left="360" w:firstLineChars="0" w:firstLine="0"/>
       </w:pPr>
     </w:p>
     <w:p>
       <w:pPr>
-        <w:pStyle w:val="a3"/>
+        <w:pStyle w:val="ListParagraph"/>
         <w:ind w:left="360" w:firstLineChars="0" w:firstLine="0"/>
       </w:pPr>
       <w:r>
@@ -539,7 +607,7 @@
     </w:p>
     <w:p>
       <w:pPr>
-        <w:pStyle w:val="a3"/>
+        <w:pStyle w:val="ListParagraph"/>
         <w:ind w:left="360" w:firstLineChars="0" w:firstLine="0"/>
       </w:pPr>
       <w:r>
@@ -568,7 +636,7 @@
     </w:p>
     <w:p>
       <w:pPr>
-        <w:pStyle w:val="a3"/>
+        <w:pStyle w:val="ListParagraph"/>
         <w:ind w:left="360" w:firstLineChars="0" w:firstLine="0"/>
       </w:pPr>
       <w:proofErr w:type="gramStart"/>
@@ -629,7 +697,7 @@
     </w:p>
     <w:p>
       <w:pPr>
-        <w:pStyle w:val="a3"/>
+        <w:pStyle w:val="ListParagraph"/>
         <w:ind w:left="360" w:firstLineChars="0" w:firstLine="0"/>
       </w:pPr>
       <w:r>
@@ -688,7 +756,7 @@
     </w:p>
     <w:p>
       <w:pPr>
-        <w:pStyle w:val="a3"/>
+        <w:pStyle w:val="ListParagraph"/>
         <w:ind w:left="360" w:firstLineChars="0" w:firstLine="0"/>
       </w:pPr>
       <w:r>
@@ -737,7 +805,7 @@
     </w:p>
     <w:p>
       <w:pPr>
-        <w:pStyle w:val="a3"/>
+        <w:pStyle w:val="ListParagraph"/>
         <w:ind w:left="360" w:firstLineChars="0" w:firstLine="0"/>
       </w:pPr>
       <w:r>
@@ -783,7 +851,7 @@
     </w:p>
     <w:p>
       <w:pPr>
-        <w:pStyle w:val="a3"/>
+        <w:pStyle w:val="ListParagraph"/>
         <w:ind w:left="360" w:firstLineChars="0" w:firstLine="0"/>
       </w:pPr>
       <w:r>
@@ -829,7 +897,7 @@
     </w:p>
     <w:p>
       <w:pPr>
-        <w:pStyle w:val="a3"/>
+        <w:pStyle w:val="ListParagraph"/>
         <w:numPr>
           <w:ilvl w:val="0"/>
           <w:numId w:val="1"/>
@@ -845,7 +913,7 @@
     </w:p>
     <w:p>
       <w:pPr>
-        <w:pStyle w:val="a3"/>
+        <w:pStyle w:val="ListParagraph"/>
         <w:ind w:left="360" w:firstLineChars="0" w:firstLine="0"/>
       </w:pPr>
       <w:r>
@@ -866,7 +934,7 @@
     </w:p>
     <w:p>
       <w:pPr>
-        <w:pStyle w:val="a3"/>
+        <w:pStyle w:val="ListParagraph"/>
         <w:ind w:left="360" w:firstLineChars="0" w:firstLine="0"/>
       </w:pPr>
       <w:r>
@@ -925,7 +993,7 @@
     </w:p>
     <w:p>
       <w:pPr>
-        <w:pStyle w:val="a3"/>
+        <w:pStyle w:val="ListParagraph"/>
         <w:ind w:left="360" w:firstLineChars="0" w:firstLine="0"/>
       </w:pPr>
       <w:r>
@@ -1539,7 +1607,7 @@
     </w:p>
     <w:p>
       <w:pPr>
-        <w:pStyle w:val="a3"/>
+        <w:pStyle w:val="ListParagraph"/>
         <w:numPr>
           <w:ilvl w:val="0"/>
           <w:numId w:val="1"/>
@@ -1829,7 +1897,7 @@
     <w:lsdException w:name="Bibliography" w:uiPriority="37"/>
     <w:lsdException w:name="TOC Heading" w:uiPriority="39" w:qFormat="1"/>
   </w:latentStyles>
-  <w:style w:type="paragraph" w:default="1" w:styleId="a">
+  <w:style w:type="paragraph" w:default="1" w:styleId="Normal">
     <w:name w:val="Normal"/>
     <w:qFormat/>
     <w:pPr>
@@ -1837,11 +1905,11 @@
       <w:jc w:val="both"/>
     </w:pPr>
   </w:style>
-  <w:style w:type="paragraph" w:styleId="1">
+  <w:style w:type="paragraph" w:styleId="Heading1">
     <w:name w:val="heading 1"/>
-    <w:basedOn w:val="a"/>
-    <w:next w:val="a"/>
-    <w:link w:val="1Char"/>
+    <w:basedOn w:val="Normal"/>
+    <w:next w:val="Normal"/>
+    <w:link w:val="Heading1Char"/>
     <w:uiPriority w:val="9"/>
     <w:qFormat/>
     <w:rsid w:val="003F7487"/>
@@ -1859,13 +1927,13 @@
       <w:szCs w:val="44"/>
     </w:rPr>
   </w:style>
-  <w:style w:type="character" w:default="1" w:styleId="a0">
+  <w:style w:type="character" w:default="1" w:styleId="DefaultParagraphFont">
     <w:name w:val="Default Paragraph Font"/>
     <w:uiPriority w:val="1"/>
     <w:semiHidden/>
     <w:unhideWhenUsed/>
   </w:style>
-  <w:style w:type="table" w:default="1" w:styleId="a1">
+  <w:style w:type="table" w:default="1" w:styleId="TableNormal">
     <w:name w:val="Normal Table"/>
     <w:uiPriority w:val="99"/>
     <w:semiHidden/>
@@ -1880,15 +1948,15 @@
       </w:tblCellMar>
     </w:tblPr>
   </w:style>
-  <w:style w:type="numbering" w:default="1" w:styleId="a2">
+  <w:style w:type="numbering" w:default="1" w:styleId="NoList">
     <w:name w:val="No List"/>
     <w:uiPriority w:val="99"/>
     <w:semiHidden/>
     <w:unhideWhenUsed/>
   </w:style>
-  <w:style w:type="paragraph" w:styleId="a3">
+  <w:style w:type="paragraph" w:styleId="ListParagraph">
     <w:name w:val="List Paragraph"/>
-    <w:basedOn w:val="a"/>
+    <w:basedOn w:val="Normal"/>
     <w:uiPriority w:val="34"/>
     <w:qFormat/>
     <w:rsid w:val="00DB53BC"/>
@@ -1896,10 +1964,10 @@
       <w:ind w:firstLineChars="200" w:firstLine="420"/>
     </w:pPr>
   </w:style>
-  <w:style w:type="paragraph" w:styleId="a4">
+  <w:style w:type="paragraph" w:styleId="BalloonText">
     <w:name w:val="Balloon Text"/>
-    <w:basedOn w:val="a"/>
-    <w:link w:val="Char"/>
+    <w:basedOn w:val="Normal"/>
+    <w:link w:val="BalloonTextChar"/>
     <w:uiPriority w:val="99"/>
     <w:semiHidden/>
     <w:unhideWhenUsed/>
@@ -1909,10 +1977,10 @@
       <w:szCs w:val="18"/>
     </w:rPr>
   </w:style>
-  <w:style w:type="character" w:customStyle="1" w:styleId="Char">
-    <w:name w:val="批注框文本 Char"/>
-    <w:basedOn w:val="a0"/>
-    <w:link w:val="a4"/>
+  <w:style w:type="character" w:customStyle="1" w:styleId="BalloonTextChar">
+    <w:name w:val="Balloon Text Char"/>
+    <w:basedOn w:val="DefaultParagraphFont"/>
+    <w:link w:val="BalloonText"/>
     <w:uiPriority w:val="99"/>
     <w:semiHidden/>
     <w:rsid w:val="007825B1"/>
@@ -1921,10 +1989,10 @@
       <w:szCs w:val="18"/>
     </w:rPr>
   </w:style>
-  <w:style w:type="character" w:customStyle="1" w:styleId="1Char">
-    <w:name w:val="标题 1 Char"/>
-    <w:basedOn w:val="a0"/>
-    <w:link w:val="1"/>
+  <w:style w:type="character" w:customStyle="1" w:styleId="Heading1Char">
+    <w:name w:val="Heading 1 Char"/>
+    <w:basedOn w:val="DefaultParagraphFont"/>
+    <w:link w:val="Heading1"/>
     <w:uiPriority w:val="9"/>
     <w:rsid w:val="003F7487"/>
     <w:rPr>
@@ -2091,7 +2159,7 @@
     <w:lsdException w:name="Bibliography" w:uiPriority="37"/>
     <w:lsdException w:name="TOC Heading" w:uiPriority="39" w:qFormat="1"/>
   </w:latentStyles>
-  <w:style w:type="paragraph" w:default="1" w:styleId="a">
+  <w:style w:type="paragraph" w:default="1" w:styleId="Normal">
     <w:name w:val="Normal"/>
     <w:qFormat/>
     <w:pPr>
@@ -2099,11 +2167,11 @@
       <w:jc w:val="both"/>
     </w:pPr>
   </w:style>
-  <w:style w:type="paragraph" w:styleId="1">
+  <w:style w:type="paragraph" w:styleId="Heading1">
     <w:name w:val="heading 1"/>
-    <w:basedOn w:val="a"/>
-    <w:next w:val="a"/>
-    <w:link w:val="1Char"/>
+    <w:basedOn w:val="Normal"/>
+    <w:next w:val="Normal"/>
+    <w:link w:val="Heading1Char"/>
     <w:uiPriority w:val="9"/>
     <w:qFormat/>
     <w:rsid w:val="003F7487"/>
@@ -2121,13 +2189,13 @@
       <w:szCs w:val="44"/>
     </w:rPr>
   </w:style>
-  <w:style w:type="character" w:default="1" w:styleId="a0">
+  <w:style w:type="character" w:default="1" w:styleId="DefaultParagraphFont">
     <w:name w:val="Default Paragraph Font"/>
     <w:uiPriority w:val="1"/>
     <w:semiHidden/>
     <w:unhideWhenUsed/>
   </w:style>
-  <w:style w:type="table" w:default="1" w:styleId="a1">
+  <w:style w:type="table" w:default="1" w:styleId="TableNormal">
     <w:name w:val="Normal Table"/>
     <w:uiPriority w:val="99"/>
     <w:semiHidden/>
@@ -2142,15 +2210,15 @@
       </w:tblCellMar>
     </w:tblPr>
   </w:style>
-  <w:style w:type="numbering" w:default="1" w:styleId="a2">
+  <w:style w:type="numbering" w:default="1" w:styleId="NoList">
     <w:name w:val="No List"/>
     <w:uiPriority w:val="99"/>
     <w:semiHidden/>
     <w:unhideWhenUsed/>
   </w:style>
-  <w:style w:type="paragraph" w:styleId="a3">
+  <w:style w:type="paragraph" w:styleId="ListParagraph">
     <w:name w:val="List Paragraph"/>
-    <w:basedOn w:val="a"/>
+    <w:basedOn w:val="Normal"/>
     <w:uiPriority w:val="34"/>
     <w:qFormat/>
     <w:rsid w:val="00DB53BC"/>
@@ -2158,10 +2226,10 @@
       <w:ind w:firstLineChars="200" w:firstLine="420"/>
     </w:pPr>
   </w:style>
-  <w:style w:type="paragraph" w:styleId="a4">
+  <w:style w:type="paragraph" w:styleId="BalloonText">
     <w:name w:val="Balloon Text"/>
-    <w:basedOn w:val="a"/>
-    <w:link w:val="Char"/>
+    <w:basedOn w:val="Normal"/>
+    <w:link w:val="BalloonTextChar"/>
     <w:uiPriority w:val="99"/>
     <w:semiHidden/>
     <w:unhideWhenUsed/>
@@ -2171,10 +2239,10 @@
       <w:szCs w:val="18"/>
     </w:rPr>
   </w:style>
-  <w:style w:type="character" w:customStyle="1" w:styleId="Char">
-    <w:name w:val="批注框文本 Char"/>
-    <w:basedOn w:val="a0"/>
-    <w:link w:val="a4"/>
+  <w:style w:type="character" w:customStyle="1" w:styleId="BalloonTextChar">
+    <w:name w:val="Balloon Text Char"/>
+    <w:basedOn w:val="DefaultParagraphFont"/>
+    <w:link w:val="BalloonText"/>
     <w:uiPriority w:val="99"/>
     <w:semiHidden/>
     <w:rsid w:val="007825B1"/>
@@ -2183,10 +2251,10 @@
       <w:szCs w:val="18"/>
     </w:rPr>
   </w:style>
-  <w:style w:type="character" w:customStyle="1" w:styleId="1Char">
-    <w:name w:val="标题 1 Char"/>
-    <w:basedOn w:val="a0"/>
-    <w:link w:val="1"/>
+  <w:style w:type="character" w:customStyle="1" w:styleId="Heading1Char">
+    <w:name w:val="Heading 1 Char"/>
+    <w:basedOn w:val="DefaultParagraphFont"/>
+    <w:link w:val="Heading1"/>
     <w:uiPriority w:val="9"/>
     <w:rsid w:val="003F7487"/>
     <w:rPr>

</xml_diff>